<commit_message>
Update Óralátogatási összefoglaló jegyzőkönyv.docx
</commit_message>
<xml_diff>
--- a/Teaching Practice/Óralátogatási összefoglaló jegyzőkönyv.docx
+++ b/Teaching Practice/Óralátogatási összefoglaló jegyzőkönyv.docx
@@ -45,23 +45,13 @@
         </w:rPr>
         <w:t xml:space="preserve">Az iskola neve: </w:t>
       </w:r>
-      <w:proofErr w:type="spellStart"/>
-      <w:r>
-        <w:rPr>
-          <w:rFonts w:ascii="Times New Roman" w:hAnsi="Times New Roman" w:cs="Times New Roman"/>
-          <w:b/>
-          <w:bCs/>
-        </w:rPr>
-        <w:t>Elektromaros</w:t>
-      </w:r>
-      <w:proofErr w:type="spellEnd"/>
-      <w:r>
-        <w:rPr>
-          <w:rFonts w:ascii="Times New Roman" w:hAnsi="Times New Roman" w:cs="Times New Roman"/>
-          <w:b/>
-          <w:bCs/>
-        </w:rPr>
-        <w:t xml:space="preserve"> Technológiai Líceum</w:t>
+      <w:r>
+        <w:rPr>
+          <w:rFonts w:ascii="Times New Roman" w:hAnsi="Times New Roman" w:cs="Times New Roman"/>
+          <w:b/>
+          <w:bCs/>
+        </w:rPr>
+        <w:t>Elektromaros Technológiai Líceum</w:t>
       </w:r>
       <w:r>
         <w:rPr>
@@ -83,41 +73,13 @@
         </w:rPr>
         <w:t xml:space="preserve">Az óralátogatás helyszíne: </w:t>
       </w:r>
-      <w:proofErr w:type="spellStart"/>
-      <w:r>
-        <w:rPr>
-          <w:rFonts w:ascii="Times New Roman" w:hAnsi="Times New Roman" w:cs="Times New Roman"/>
-          <w:b/>
-          <w:bCs/>
-        </w:rPr>
-        <w:t>Strada</w:t>
-      </w:r>
-      <w:proofErr w:type="spellEnd"/>
-      <w:r>
-        <w:rPr>
-          <w:rFonts w:ascii="Times New Roman" w:hAnsi="Times New Roman" w:cs="Times New Roman"/>
-          <w:b/>
-          <w:bCs/>
-        </w:rPr>
-        <w:t xml:space="preserve"> </w:t>
-      </w:r>
-      <w:proofErr w:type="spellStart"/>
-      <w:r>
-        <w:rPr>
-          <w:rFonts w:ascii="Times New Roman" w:hAnsi="Times New Roman" w:cs="Times New Roman"/>
-          <w:b/>
-          <w:bCs/>
-        </w:rPr>
-        <w:t>Livezeni</w:t>
-      </w:r>
-      <w:proofErr w:type="spellEnd"/>
-      <w:r>
-        <w:rPr>
-          <w:rFonts w:ascii="Times New Roman" w:hAnsi="Times New Roman" w:cs="Times New Roman"/>
-          <w:b/>
-          <w:bCs/>
-        </w:rPr>
-        <w:t xml:space="preserve"> 5, Marosvásárhely</w:t>
+      <w:r>
+        <w:rPr>
+          <w:rFonts w:ascii="Times New Roman" w:hAnsi="Times New Roman" w:cs="Times New Roman"/>
+          <w:b/>
+          <w:bCs/>
+        </w:rPr>
+        <w:t>Strada Livezeni 5, Marosvásárhely</w:t>
       </w:r>
       <w:r>
         <w:rPr>
@@ -173,43 +135,21 @@
           <w:b/>
           <w:bCs/>
         </w:rPr>
-        <w:t>1</w:t>
-      </w:r>
-      <w:r>
-        <w:rPr>
-          <w:rFonts w:ascii="Times New Roman" w:hAnsi="Times New Roman" w:cs="Times New Roman"/>
-          <w:b/>
-          <w:bCs/>
-        </w:rPr>
-        <w:t>2.</w:t>
-      </w:r>
-    </w:p>
-    <w:p>
-      <w:pPr>
-        <w:jc w:val="both"/>
-        <w:rPr>
-          <w:rFonts w:ascii="Times New Roman" w:hAnsi="Times New Roman" w:cs="Times New Roman"/>
-        </w:rPr>
-      </w:pPr>
-      <w:r>
-        <w:rPr>
-          <w:rFonts w:ascii="Times New Roman" w:hAnsi="Times New Roman" w:cs="Times New Roman"/>
-        </w:rPr>
-        <w:t>Tantárgy(</w:t>
-      </w:r>
-      <w:proofErr w:type="spellStart"/>
-      <w:r>
-        <w:rPr>
-          <w:rFonts w:ascii="Times New Roman" w:hAnsi="Times New Roman" w:cs="Times New Roman"/>
-        </w:rPr>
-        <w:t>ak</w:t>
-      </w:r>
-      <w:proofErr w:type="spellEnd"/>
-      <w:r>
-        <w:rPr>
-          <w:rFonts w:ascii="Times New Roman" w:hAnsi="Times New Roman" w:cs="Times New Roman"/>
-        </w:rPr>
-        <w:t xml:space="preserve">): </w:t>
+        <w:t>12.</w:t>
+      </w:r>
+    </w:p>
+    <w:p>
+      <w:pPr>
+        <w:jc w:val="both"/>
+        <w:rPr>
+          <w:rFonts w:ascii="Times New Roman" w:hAnsi="Times New Roman" w:cs="Times New Roman"/>
+        </w:rPr>
+      </w:pPr>
+      <w:r>
+        <w:rPr>
+          <w:rFonts w:ascii="Times New Roman" w:hAnsi="Times New Roman" w:cs="Times New Roman"/>
+        </w:rPr>
+        <w:t xml:space="preserve">Tantárgy(ak): </w:t>
       </w:r>
       <w:r>
         <w:rPr>
@@ -275,39 +215,7 @@
           <w:b/>
           <w:bCs/>
         </w:rPr>
-        <w:t>202</w:t>
-      </w:r>
-      <w:r>
-        <w:rPr>
-          <w:rFonts w:ascii="Times New Roman" w:hAnsi="Times New Roman" w:cs="Times New Roman"/>
-          <w:b/>
-          <w:bCs/>
-        </w:rPr>
-        <w:t>5</w:t>
-      </w:r>
-      <w:r>
-        <w:rPr>
-          <w:rFonts w:ascii="Times New Roman" w:hAnsi="Times New Roman" w:cs="Times New Roman"/>
-          <w:b/>
-          <w:bCs/>
-        </w:rPr>
-        <w:t xml:space="preserve">. </w:t>
-      </w:r>
-      <w:r>
-        <w:rPr>
-          <w:rFonts w:ascii="Times New Roman" w:hAnsi="Times New Roman" w:cs="Times New Roman"/>
-          <w:b/>
-          <w:bCs/>
-        </w:rPr>
-        <w:t>november</w:t>
-      </w:r>
-      <w:r>
-        <w:rPr>
-          <w:rFonts w:ascii="Times New Roman" w:hAnsi="Times New Roman" w:cs="Times New Roman"/>
-          <w:b/>
-          <w:bCs/>
-        </w:rPr>
-        <w:t xml:space="preserve"> 10.</w:t>
+        <w:t>2025. november 10.</w:t>
       </w:r>
     </w:p>
     <w:p>
@@ -349,21 +257,7 @@
         <w:rPr>
           <w:rFonts w:ascii="Times New Roman" w:hAnsi="Times New Roman" w:cs="Times New Roman"/>
         </w:rPr>
-        <w:t xml:space="preserve">A 2025-2026-os tanév második félévében sorozatos óralátogatásokat végeztem Veress Éva tanárnő programozási alapok óráin, amelyek a ciklusok témakörét dolgozták fel. Az órasorozat a következő témákban zajlott: IF szerkezet </w:t>
-      </w:r>
-      <w:proofErr w:type="spellStart"/>
-      <w:r>
-        <w:rPr>
-          <w:rFonts w:ascii="Times New Roman" w:hAnsi="Times New Roman" w:cs="Times New Roman"/>
-        </w:rPr>
-        <w:t>pszeudokodban</w:t>
-      </w:r>
-      <w:proofErr w:type="spellEnd"/>
-      <w:r>
-        <w:rPr>
-          <w:rFonts w:ascii="Times New Roman" w:hAnsi="Times New Roman" w:cs="Times New Roman"/>
-        </w:rPr>
-        <w:t xml:space="preserve"> és C++-ban, FOR ciklus elmélete és gyakorlata, WHILE és DO-WHILE ciklusok, feltételes ciklusok elmélete, véletlenszám-generálás, Fibonacci-sorozat, prímszámvizsgálat, valamint komplex programozási feladatok (lottószimulátor).</w:t>
+        <w:t>A 2025-2026-os tanév második félévében sorozatos óralátogatásokat végeztem Veress Éva tanárnő programozási alapok óráin, amelyek a ciklusok témakörét dolgozták fel. Az órasorozat a következő témákban zajlott: IF szerkezet pszeudokodban és C++-ban, FOR ciklus elmélete és gyakorlata, WHILE és DO-WHILE ciklusok, feltételes ciklusok elmélete, véletlenszám-generálás, Fibonacci-sorozat, prímszámvizsgálat, valamint komplex programozási feladatok (lottószimulátor).</w:t>
       </w:r>
     </w:p>
     <w:p>
@@ -485,15 +379,7 @@
           <w:b/>
           <w:bCs/>
         </w:rPr>
-        <w:t>Differenciálás</w:t>
-      </w:r>
-      <w:r>
-        <w:rPr>
-          <w:rFonts w:ascii="Times New Roman" w:hAnsi="Times New Roman" w:cs="Times New Roman"/>
-          <w:b/>
-          <w:bCs/>
-        </w:rPr>
-        <w:t>:</w:t>
+        <w:t>Differenciálás:</w:t>
       </w:r>
       <w:r>
         <w:rPr>
@@ -928,6 +814,71 @@
           <w:rFonts w:ascii="Times New Roman" w:hAnsi="Times New Roman" w:cs="Times New Roman"/>
         </w:rPr>
       </w:pPr>
+      <w:r>
+        <w:rPr>
+          <w:rFonts w:ascii="Times New Roman" w:hAnsi="Times New Roman" w:cs="Times New Roman"/>
+          <w:noProof/>
+        </w:rPr>
+        <mc:AlternateContent>
+          <mc:Choice Requires="wpi">
+            <w:drawing>
+              <wp:anchor distT="0" distB="0" distL="114300" distR="114300" simplePos="0" relativeHeight="251663360" behindDoc="0" locked="0" layoutInCell="1" allowOverlap="1" wp14:anchorId="5B732139" wp14:editId="57A4F574">
+                <wp:simplePos x="0" y="0"/>
+                <wp:positionH relativeFrom="column">
+                  <wp:posOffset>863600</wp:posOffset>
+                </wp:positionH>
+                <wp:positionV relativeFrom="paragraph">
+                  <wp:posOffset>225425</wp:posOffset>
+                </wp:positionV>
+                <wp:extent cx="984320" cy="695880"/>
+                <wp:effectExtent l="38100" t="38100" r="44450" b="47625"/>
+                <wp:wrapNone/>
+                <wp:docPr id="687681921" name="Szabadkéz 34"/>
+                <wp:cNvGraphicFramePr/>
+                <a:graphic xmlns:a="http://schemas.openxmlformats.org/drawingml/2006/main">
+                  <a:graphicData uri="http://schemas.microsoft.com/office/word/2010/wordprocessingInk">
+                    <w14:contentPart bwMode="auto" r:id="rId5">
+                      <w14:nvContentPartPr>
+                        <w14:cNvContentPartPr/>
+                      </w14:nvContentPartPr>
+                      <w14:xfrm>
+                        <a:off x="0" y="0"/>
+                        <a:ext cx="984320" cy="695880"/>
+                      </w14:xfrm>
+                    </w14:contentPart>
+                  </a:graphicData>
+                </a:graphic>
+              </wp:anchor>
+            </w:drawing>
+          </mc:Choice>
+          <mc:Fallback>
+            <w:pict>
+              <v:shapetype w14:anchorId="6F7C4DBD" id="_x0000_t75" coordsize="21600,21600" o:spt="75" o:preferrelative="t" path="m@4@5l@4@11@9@11@9@5xe" filled="f" stroked="f">
+                <v:stroke joinstyle="miter"/>
+                <v:formulas>
+                  <v:f eqn="if lineDrawn pixelLineWidth 0"/>
+                  <v:f eqn="sum @0 1 0"/>
+                  <v:f eqn="sum 0 0 @1"/>
+                  <v:f eqn="prod @2 1 2"/>
+                  <v:f eqn="prod @3 21600 pixelWidth"/>
+                  <v:f eqn="prod @3 21600 pixelHeight"/>
+                  <v:f eqn="sum @0 0 1"/>
+                  <v:f eqn="prod @6 1 2"/>
+                  <v:f eqn="prod @7 21600 pixelWidth"/>
+                  <v:f eqn="sum @8 21600 0"/>
+                  <v:f eqn="prod @7 21600 pixelHeight"/>
+                  <v:f eqn="sum @10 21600 0"/>
+                </v:formulas>
+                <v:path o:extrusionok="f" gradientshapeok="t" o:connecttype="rect"/>
+                <o:lock v:ext="edit" aspectratio="t"/>
+              </v:shapetype>
+              <v:shape id="Szabadkéz 34" o:spid="_x0000_s1026" type="#_x0000_t75" style="position:absolute;margin-left:67.5pt;margin-top:17.25pt;width:78.45pt;height:55.8pt;z-index:251663360;visibility:visible;mso-wrap-style:square;mso-wrap-distance-left:9pt;mso-wrap-distance-top:0;mso-wrap-distance-right:9pt;mso-wrap-distance-bottom:0;mso-position-horizontal:absolute;mso-position-horizontal-relative:text;mso-position-vertical:absolute;mso-position-vertical-relative:text" o:gfxdata="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">
+                <v:imagedata r:id="rId6" o:title=""/>
+              </v:shape>
+            </w:pict>
+          </mc:Fallback>
+        </mc:AlternateContent>
+      </w:r>
       <w:r>
         <w:rPr>
           <w:rFonts w:ascii="Times New Roman" w:hAnsi="Times New Roman" w:cs="Times New Roman"/>
@@ -1989,6 +1940,7 @@
   <w:style w:type="character" w:default="1" w:styleId="Bekezdsalapbettpusa">
     <w:name w:val="Default Paragraph Font"/>
     <w:uiPriority w:val="1"/>
+    <w:semiHidden/>
     <w:unhideWhenUsed/>
   </w:style>
   <w:style w:type="table" w:default="1" w:styleId="Normltblzat">
@@ -2303,6 +2255,36 @@
     </w:rPr>
   </w:style>
 </w:styles>
+</file>
+
+<file path=word/ink/ink1.xml><?xml version="1.0" encoding="utf-8"?>
+<inkml:ink xmlns:inkml="http://www.w3.org/2003/InkML">
+  <inkml:definitions>
+    <inkml:context xml:id="ctx0">
+      <inkml:inkSource xml:id="inkSrc0">
+        <inkml:traceFormat>
+          <inkml:channel name="X" type="integer" min="-2.14748E9" max="2.14748E9" units="cm"/>
+          <inkml:channel name="Y" type="integer" min="-2.14748E9" max="2.14748E9" units="cm"/>
+          <inkml:channel name="F" type="integer" max="32767" units="dev"/>
+        </inkml:traceFormat>
+        <inkml:channelProperties>
+          <inkml:channelProperty channel="X" name="resolution" value="1000" units="1/cm"/>
+          <inkml:channelProperty channel="Y" name="resolution" value="1000" units="1/cm"/>
+          <inkml:channelProperty channel="F" name="resolution" value="0" units="1/dev"/>
+        </inkml:channelProperties>
+      </inkml:inkSource>
+      <inkml:timestamp xml:id="ts0" timeString="2025-11-18T15:05:48.920"/>
+    </inkml:context>
+    <inkml:brush xml:id="br0">
+      <inkml:brushProperty name="width" value="0.035" units="cm"/>
+      <inkml:brushProperty name="height" value="0.035" units="cm"/>
+    </inkml:brush>
+  </inkml:definitions>
+  <inkml:trace contextRef="#ctx0" brushRef="#br0">8 968 4945,'-8'-17'5660,"16"28"-3946,19 27-1904,109 124 111,132 204 0,-237-324-1,-20-26 19,1-1 0,12 26 0,-24-101 745,-4-98-500,6 0-1,38-266 1,-34 376-336,3 0 0,1 1 0,3 0 0,24-59 0,-23 77-34,-7 19-60,-4 11-601,9 31-2008,3-2 1226,16 46-878</inkml:trace>
+  <inkml:trace contextRef="#ctx0" brushRef="#br0" timeOffset="924.81">1070 1453 1344,'-7'-19'5695,"1"-11"-4182,0 1-702,1 10-383,0 0 1,-2 0-1,0 0 0,-1 1 0,-1 0 0,-1 1 0,-18-25 0,28 42-416,0-1-1,-1 1 1,1-1 0,-1 1-1,0-1 1,1 1 0,-1 0-1,1-1 1,-1 1 0,0 0-1,1-1 1,-1 1 0,0 0-1,1 0 1,-1 0 0,0 0-1,1 0 1,-1 0 0,0 0-1,1 0 1,-1 0 0,0 0-1,1 0 1,-1 0 0,0 0-1,1 0 1,-1 1 0,0-1-1,1 0 1,-1 0 0,0 1-1,1-1 1,-1 0-1,1 1 1,-1-1 0,1 1-1,-1-1 1,1 1 0,-1-1-1,1 1 1,-1-1 0,1 1-1,0 0 1,-1-1 0,1 1-1,-1 0 1,-21 38-323,18-33 291,-15 33-150,2 0-1,-25 80 0,37-103 48,1 1 0,1 1-1,0-1 1,1 0 0,1 1-1,1-1 1,0 1 0,1-1 0,1 0-1,5 18 1,-7-31 43,1-1 0,0 0 0,1 0 0,-1 1 0,1-1 0,-1 0 0,1 0 0,0 0 1,0 0-1,0-1 0,1 1 0,-1-1 0,0 1 0,1-1 0,3 2 0,-5-3 66,1 0-1,-1-1 1,1 0 0,-1 1 0,1-1-1,-1 0 1,1 0 0,-1 1-1,1-1 1,0 0 0,-1-1 0,1 1-1,-1 0 1,1 0 0,-1-1 0,1 1-1,-1-1 1,1 1 0,-1-1-1,1 0 1,-1 1 0,0-1 0,1 0-1,-1 0 1,0 0 0,0 0 0,1 0-1,-1 0 1,0-1 0,0 1-1,0 0 1,-1 0 0,3-3 0,8-13 52,-1 0 1,0-1 0,-1 0-1,-1 0 1,-1-1-1,-1 0 1,0 0 0,-1-1-1,2-21 1,-1-3-86,-3 0-1,-1 0 1,-4-45 0,0 79 607,0 20-303,-1 20-172,5-9-89,1-1 0,1 0 0,1 0 0,1-1 0,0 1 0,1-1 0,2-1 0,-1 1-1,2-2 1,1 1 0,21 28 0,-25-38-41,1 1-1,-1-1 0,1-1 1,1 1-1,-1-1 0,1-1 1,1 1-1,-1-2 0,1 1 1,0-1-1,0-1 0,0 0 1,1 0-1,-1-1 0,1 0 1,0-1-1,0 0 0,0-1 1,0 0-1,1-1 0,-1 0 1,0-1-1,12-2 0,-11 0 33,1-1-1,-1 0 1,1-1-1,-1 0 0,0-1 1,-1 0-1,0-1 1,0 0-1,0-1 1,-1 0-1,0 0 0,0-1 1,-1-1-1,-1 0 1,1 0-1,11-20 1,-11 15 49,0 0 1,-1 0 0,-1-1 0,-1 0 0,0-1 0,-1 1 0,-1-1 0,-1 0 0,0 0 0,-1 0 0,-1 0 0,-1-27 0,-6-2-7,-2 1 0,-19-63 1,21 89-41,-4-23-45,-2 1 1,-2 1-1,-30-59 0,44 99 56,-2-6 71,-1 1 1,1 0-1,-1 0 0,0 0 1,0 0-1,0 1 0,-1-1 1,0 1-1,0 0 0,-7-6 1,10 10-59,1-1 1,-1 1-1,1 0 1,-1 0-1,1 0 1,-1-1-1,1 1 1,-1 0-1,0 0 1,1 0-1,-1 0 1,1 0-1,-1 0 1,1 0-1,-1 0 1,1 0-1,-1 0 1,1 0-1,-1 1 1,1-1-1,-1 0 1,1 0-1,-1 1 1,1-1-1,-1 0 1,1 0-1,-1 1 1,1-1-1,-1 0 1,1 1-1,0-1 1,-1 1-1,1-1 1,0 1-1,-1-1 1,1 0-1,0 1 1,0-1-1,-1 1 1,1-1-1,0 1 1,0-1-1,0 1 1,0 0-1,0-1 1,0 1-1,0-1 1,0 1-1,0 0 1,-5 36 69,5-33-57,-1 24 0,2-1-1,1 1 1,1-1 0,1 1 0,2-1 0,0 0 0,2-1-1,13 32 1,14 18-65,62 99 0,-74-135-31,-21-37 66,12 20-95,-1 1-1,0 1 1,-2 0 0,11 37 0,-20-57 95,-1 0 1,0 0-1,0 0 1,0 1 0,0-1-1,-1 0 1,0 1-1,0-1 1,0 1-1,-1-1 1,0 0 0,0 1-1,0-1 1,-1 0-1,1 0 1,-1 0-1,0 0 1,-1 0 0,1 0-1,-1-1 1,0 1-1,0-1 1,-1 0-1,1 0 1,-1 0 0,0 0-1,0-1 1,0 1-1,-6 3 1,-7 2 72,-1-1 0,1 0 0,-1-1-1,-1-1 1,1-1 0,-1 0 0,0-1 0,0-1 0,-22 0 0,41-3-69,-1 0 0,0 0 0,1-1 0,-1 1 1,0 0-1,1 0 0,-1 0 0,0-1 0,1 1 0,-1 0 1,1-1-1,-1 1 0,1-1 0,-1 1 0,1 0 0,-1-1 1,1 1-1,-1-1 0,1 1 0,-1-1 0,1 0 0,0 1 1,-1-1-1,1 1 0,0-1 0,-1 0 0,1 1 0,0-1 1,0 0-1,0 1 0,0-1 0,0 0 0,-1 1 0,1-1 1,1 0-1,-1 1 0,0-1 0,0 0 0,0-1 0,7-32-103,-5 29 127,21-84-663,64-158 1,-73 216 470,2 0 1,0 1 0,2 1-1,2 0 1,0 2 0,2 0-1,1 1 1,30-26-1,-50 49 127,2-1 0,-1 1 0,0 0 0,0 0-1,1 0 1,0 0 0,-1 1 0,1 0 0,0 0-1,0 0 1,9-1 0,-12 3 22,0 0 1,0 0 0,0 0-1,0 1 1,0-1 0,0 1-1,0 0 1,0-1-1,0 1 1,0 0 0,0 0-1,0 0 1,0 1-1,-1-1 1,1 0 0,0 1-1,-1-1 1,1 1 0,-1-1-1,0 1 1,1 0-1,-1-1 1,0 1 0,0 0-1,0 0 1,0 0-1,0 0 1,-1 0 0,1 0-1,0 2 1,13 46 220,-2-1 0,-2 2 0,7 90 0,-9-65-124,-6-66-189,1 13 104,-6-22-528,-7-16-769,-21-43-1397</inkml:trace>
+  <inkml:trace contextRef="#ctx0" brushRef="#br0" timeOffset="1093.74">1755 598 4273,'-2'-2'3825,"-1"2"-2937,0-1 0,1 1 728,2 1-1616,0 3-960,5 7-984,-2 5-385,4 74-1423</inkml:trace>
+  <inkml:trace contextRef="#ctx0" brushRef="#br0" timeOffset="1918.72">2192 1717 1376,'0'0'1713,"-4"-4"2706,-11-9-3234,7 6-1082,-1-1 1,1 0-1,0-1 1,1 0 0,0 0-1,0-1 1,1 1 0,0-2-1,1 1 1,-7-17 0,0-9 92,0-1 0,-6-41 0,7 20-121,3 0 0,2 0 0,3-1-1,2 0 1,3 0 0,18-115 0,42-65-830,13-75-515,-69 281 1143,-2 1 0,-2-1 0,-1 1 0,-2-1 0,0 0 0,-3 1 0,-8-42 0,11 70 181,0 1-1,0-1 0,0 1 0,0 0 1,0-1-1,-1 1 0,1 0 0,-1 0 1,0 0-1,0 0 0,0 0 0,0 0 0,-1 1 1,-2-3-1,5 4-29,-1 1 0,1 0 1,-1 0-1,1 0 0,-1-1 0,1 1 0,-1 0 0,1 0 1,-1 0-1,1 0 0,-1 0 0,1 0 0,-1 0 1,1 0-1,-1 0 0,1 0 0,0 0 0,-1 0 1,1 0-1,-1 0 0,1 1 0,-1-1 0,1 0 0,-1 0 1,1 1-1,-1-1 0,1 0 0,0 0 0,-1 1 1,-10 22 60,3 12 41,2 0 1,1 0-1,-1 58 1,6-70-85,-2 64 121,18 144 1,38 103 25,-2-105-134,-41-193-64,1-1 0,2 0 0,1-1 0,20 33 0,-28-57-26,0 0 0,1 0 0,0-1 0,0 0 1,1-1-1,0 1 0,1-2 0,0 1 1,0-1-1,1-1 0,16 8 0,-27-13 50,1-1 0,0 1 1,0-1-1,-1 1 0,1-1 0,0 0 0,0 0 0,0 1 0,0-1 1,0 0-1,-1 0 0,1 0 0,0 0 0,0 0 0,0 0 0,0 0 1,0 0-1,0 0 0,-1 0 0,1 0 0,0-1 0,0 1 0,0 0 1,0-1-1,-1 1 0,1-1 0,0 1 0,0-1 0,-1 1 0,1-1 1,0 1-1,-1-1 0,1 0 0,-1 1 0,1-1 0,0 0 1,-1 1-1,0-1 0,1 0 0,-1 0 0,1 0 0,-1 1 0,0-1 1,0 0-1,1 0 0,-1 0 0,0 0 0,0-1 0,0-51 1121,0 47-1085,-6-34 72,-2 0 0,-1 1 0,-2-1 0,-1 2-1,-2 0 1,-26-48 0,-5 1-334,-67-94 0,99 159 119,-1 1 0,-1 0 1,0 2-1,-2-1 0,0 2 0,-1 0 0,-31-20 0,48 35 94,-3-3-2,-1 1 0,0 0 0,1 0 0,-1 0-1,0 1 1,-1-1 0,1 1 0,0 0 0,-1 1 0,1-1 0,-1 1 0,1 0 0,-11 0 0,12 2 0,0 0 0,0 0 1,0 1-1,0-1 1,0 1-1,0 0 0,0 0 1,0 0-1,1 0 0,-1 1 1,1-1-1,-1 1 1,1 0-1,0 0 0,0 0 1,1 1-1,-1-1 0,1 1 1,-1-1-1,-2 8 1,-9 17 13,2 1 1,1 1 0,1 0 0,1 0 0,2 1-1,1 0 1,1 0 0,0 48 0,4-50 6,0 1-1,2-1 1,2 1 0,0-1-1,12 43 1,-10-54-41,2 0 1,0 0-1,1-1 0,1 0 0,0-1 0,2 0 1,-1-1-1,2 0 0,0 0 0,22 19 1,-29-29 17,8 7-52,0 0 1,0-1-1,1 0 1,18 9-1,-29-18 42,1 0-1,0 0 0,0 0 0,0 0 1,1-1-1,-1 1 0,0-1 0,1 0 1,-1-1-1,1 1 0,-1-1 1,0 0-1,1 0 0,-1 0 0,1-1 1,-1 1-1,1-1 0,-1 0 0,0-1 1,0 1-1,1-1 0,-1 1 0,4-4 1,5-4 67,-1 0 0,0-1 0,0 0 0,-2-1 0,1-1 1,15-22-1,52-91 105,-70 110-187,95-171-539,-15 27-146,81-166 969,-182 380 940,9-27-913,-7 52 11,3 0-1,4 1 1,3-1 0,4 1 0,3-1 0,20 97 0,16 113-1737,-35-100-2968,-18-32-2729</inkml:trace>
+</inkml:ink>
 </file>
 
 <file path=word/theme/theme1.xml><?xml version="1.0" encoding="utf-8"?>

</xml_diff>